<commit_message>
ENH:  Round 2 suggestions.
</commit_message>
<xml_diff>
--- a/faculty/promotion/Round2/Tustison_CV_2023.docx
+++ b/faculty/promotion/Round2/Tustison_CV_2023.docx
@@ -7560,7 +7560,25 @@
           <w:sz w:val="22"/>
           <w:szCs w:val="22"/>
         </w:rPr>
-        <w:t>Since being promoted to associate professor, I have been &gt;90% funded.  As illustrated below, funding has come from several collaborative sources, demonstrating my contribution to and benefit from my team science approach.</w:t>
+        <w:t xml:space="preserve">Since being promoted to associate professor, I have been &gt;90% funded.  </w:t>
+      </w:r>
+      <w:r>
+        <w:rPr>
+          <w:rFonts w:ascii="Arial" w:hAnsi="Arial" w:cs="Arial"/>
+          <w:bCs/>
+          <w:sz w:val="22"/>
+          <w:szCs w:val="22"/>
+        </w:rPr>
+        <w:t xml:space="preserve">I project to be funded at 100% for FY 2024.  </w:t>
+      </w:r>
+      <w:r>
+        <w:rPr>
+          <w:rFonts w:ascii="Arial" w:hAnsi="Arial" w:cs="Arial"/>
+          <w:bCs/>
+          <w:sz w:val="22"/>
+          <w:szCs w:val="22"/>
+        </w:rPr>
+        <w:t>As illustrated below, funding has come from several collaborative sources, demonstrating my contribution to and benefit from my team science approach.</w:t>
       </w:r>
     </w:p>
     <w:p>

</xml_diff>